<commit_message>
Presentacion agregada y word modificado
</commit_message>
<xml_diff>
--- a/Super Lima World.docx
+++ b/Super Lima World.docx
@@ -8,7 +8,8 @@
         <w:jc w:val="center"/>
         <w:rPr>
           <w:rFonts w:ascii="Arial" w:hAnsi="Arial" w:cs="Arial"/>
-          <w:sz w:val="28"/>
+          <w:b/>
+          <w:sz w:val="32"/>
           <w:szCs w:val="28"/>
           <w:u w:val="single"/>
         </w:rPr>
@@ -16,7 +17,8 @@
       <w:r>
         <w:rPr>
           <w:rFonts w:ascii="Arial" w:hAnsi="Arial" w:cs="Arial"/>
-          <w:sz w:val="28"/>
+          <w:b/>
+          <w:sz w:val="32"/>
           <w:szCs w:val="28"/>
           <w:u w:val="single"/>
         </w:rPr>
@@ -39,7 +41,6 @@
           <w:u w:val="single"/>
         </w:rPr>
       </w:pPr>
-      <w:bookmarkStart w:id="0" w:name="_GoBack"/>
       <w:r>
         <w:rPr>
           <w:rFonts w:ascii="Arial" w:hAnsi="Arial" w:cs="Arial"/>
@@ -51,7 +52,6 @@
         <w:t>Introducción</w:t>
       </w:r>
     </w:p>
-    <w:bookmarkEnd w:id="0"/>
     <w:p>
       <w:pPr>
         <w:pStyle w:val="ListParagraph"/>
@@ -659,6 +659,7 @@
           <w:szCs w:val="24"/>
         </w:rPr>
       </w:pPr>
+      <w:bookmarkStart w:id="0" w:name="_GoBack"/>
       <w:r>
         <w:rPr>
           <w:rFonts w:ascii="Arial" w:hAnsi="Arial" w:cs="Arial"/>
@@ -682,6 +683,7 @@
         </w:rPr>
         <w:t xml:space="preserve"> en PC. </w:t>
       </w:r>
+      <w:bookmarkEnd w:id="0"/>
     </w:p>
     <w:sectPr>
       <w:pgSz w:w="11906" w:h="16838"/>

</xml_diff>